<commit_message>
Modifica formattazione SDD e correzione RAD
</commit_message>
<xml_diff>
--- a/Deliverables/SDD 1.0_il mondo della gomma.docx
+++ b/Deliverables/SDD 1.0_il mondo della gomma.docx
@@ -1387,7 +1387,7 @@
         <w:rPr>
           <w:noProof/>
         </w:rPr>
-        <w:instrText xml:space="preserve"> PAGEREF _Toc467769698 \h </w:instrText>
+        <w:instrText xml:space="preserve"> PAGEREF _Toc473535259 \h </w:instrText>
       </w:r>
       <w:r>
         <w:rPr>
@@ -1404,7 +1404,7 @@
         <w:rPr>
           <w:noProof/>
         </w:rPr>
-        <w:t>3</w:t>
+        <w:t>4</w:t>
       </w:r>
       <w:r>
         <w:rPr>
@@ -1467,7 +1467,7 @@
         <w:rPr>
           <w:noProof/>
         </w:rPr>
-        <w:instrText xml:space="preserve"> PAGEREF _Toc467769699 \h </w:instrText>
+        <w:instrText xml:space="preserve"> PAGEREF _Toc473535260 \h </w:instrText>
       </w:r>
       <w:r>
         <w:rPr>
@@ -1547,7 +1547,7 @@
         <w:rPr>
           <w:noProof/>
         </w:rPr>
-        <w:instrText xml:space="preserve"> PAGEREF _Toc467769700 \h </w:instrText>
+        <w:instrText xml:space="preserve"> PAGEREF _Toc473535261 \h </w:instrText>
       </w:r>
       <w:r>
         <w:rPr>
@@ -1627,7 +1627,7 @@
         <w:rPr>
           <w:noProof/>
         </w:rPr>
-        <w:instrText xml:space="preserve"> PAGEREF _Toc467769701 \h </w:instrText>
+        <w:instrText xml:space="preserve"> PAGEREF _Toc473535262 \h </w:instrText>
       </w:r>
       <w:r>
         <w:rPr>
@@ -1707,7 +1707,7 @@
         <w:rPr>
           <w:noProof/>
         </w:rPr>
-        <w:instrText xml:space="preserve"> PAGEREF _Toc467769702 \h </w:instrText>
+        <w:instrText xml:space="preserve"> PAGEREF _Toc473535263 \h </w:instrText>
       </w:r>
       <w:r>
         <w:rPr>
@@ -1787,7 +1787,7 @@
         <w:rPr>
           <w:noProof/>
         </w:rPr>
-        <w:instrText xml:space="preserve"> PAGEREF _Toc467769703 \h </w:instrText>
+        <w:instrText xml:space="preserve"> PAGEREF _Toc473535264 \h </w:instrText>
       </w:r>
       <w:r>
         <w:rPr>
@@ -1867,7 +1867,7 @@
         <w:rPr>
           <w:noProof/>
         </w:rPr>
-        <w:instrText xml:space="preserve"> PAGEREF _Toc467769704 \h </w:instrText>
+        <w:instrText xml:space="preserve"> PAGEREF _Toc473535265 \h </w:instrText>
       </w:r>
       <w:r>
         <w:rPr>
@@ -1947,7 +1947,7 @@
         <w:rPr>
           <w:noProof/>
         </w:rPr>
-        <w:instrText xml:space="preserve"> PAGEREF _Toc467769705 \h </w:instrText>
+        <w:instrText xml:space="preserve"> PAGEREF _Toc473535266 \h </w:instrText>
       </w:r>
       <w:r>
         <w:rPr>
@@ -2027,7 +2027,7 @@
         <w:rPr>
           <w:noProof/>
         </w:rPr>
-        <w:instrText xml:space="preserve"> PAGEREF _Toc467769706 \h </w:instrText>
+        <w:instrText xml:space="preserve"> PAGEREF _Toc473535267 \h </w:instrText>
       </w:r>
       <w:r>
         <w:rPr>
@@ -2107,7 +2107,7 @@
         <w:rPr>
           <w:noProof/>
         </w:rPr>
-        <w:instrText xml:space="preserve"> PAGEREF _Toc467769707 \h </w:instrText>
+        <w:instrText xml:space="preserve"> PAGEREF _Toc473535268 \h </w:instrText>
       </w:r>
       <w:r>
         <w:rPr>
@@ -2187,7 +2187,7 @@
         <w:rPr>
           <w:noProof/>
         </w:rPr>
-        <w:instrText xml:space="preserve"> PAGEREF _Toc467769708 \h </w:instrText>
+        <w:instrText xml:space="preserve"> PAGEREF _Toc473535269 \h </w:instrText>
       </w:r>
       <w:r>
         <w:rPr>
@@ -2267,7 +2267,7 @@
         <w:rPr>
           <w:noProof/>
         </w:rPr>
-        <w:instrText xml:space="preserve"> PAGEREF _Toc467769709 \h </w:instrText>
+        <w:instrText xml:space="preserve"> PAGEREF _Toc473535270 \h </w:instrText>
       </w:r>
       <w:r>
         <w:rPr>
@@ -2347,7 +2347,7 @@
         <w:rPr>
           <w:noProof/>
         </w:rPr>
-        <w:instrText xml:space="preserve"> PAGEREF _Toc467769710 \h </w:instrText>
+        <w:instrText xml:space="preserve"> PAGEREF _Toc473535271 \h </w:instrText>
       </w:r>
       <w:r>
         <w:rPr>
@@ -2498,7 +2498,7 @@
           <w:numId w:val="1"/>
         </w:numPr>
       </w:pPr>
-      <w:bookmarkStart w:id="1" w:name="_Toc467769698"/>
+      <w:bookmarkStart w:id="1" w:name="_Toc473535259"/>
       <w:r>
         <w:lastRenderedPageBreak/>
         <w:t>Introduzione</w:t>
@@ -2526,7 +2526,7 @@
       <w:r>
         <w:t xml:space="preserve"> </w:t>
       </w:r>
-      <w:bookmarkStart w:id="2" w:name="_Toc467769699"/>
+      <w:bookmarkStart w:id="2" w:name="_Toc473535260"/>
       <w:r>
         <w:t>Scopo del sistema</w:t>
       </w:r>
@@ -2644,7 +2644,7 @@
       <w:r>
         <w:t xml:space="preserve"> </w:t>
       </w:r>
-      <w:bookmarkStart w:id="3" w:name="_Toc467769700"/>
+      <w:bookmarkStart w:id="3" w:name="_Toc473535261"/>
       <w:r>
         <w:rPr>
           <w:noProof/>
@@ -3062,7 +3062,7 @@
       <w:r>
         <w:t xml:space="preserve"> </w:t>
       </w:r>
-      <w:bookmarkStart w:id="6" w:name="_Toc467769701"/>
+      <w:bookmarkStart w:id="6" w:name="_Toc473535262"/>
       <w:r>
         <w:t>Definizioni, acronimi e abbreviazioni</w:t>
       </w:r>
@@ -3158,7 +3158,7 @@
       </w:pPr>
       <w:bookmarkStart w:id="7" w:name="_Toc464740089"/>
       <w:bookmarkStart w:id="8" w:name="_Toc464743062"/>
-      <w:bookmarkStart w:id="9" w:name="_Toc467769702"/>
+      <w:bookmarkStart w:id="9" w:name="_Toc473535263"/>
       <w:r>
         <w:t>Panoramica</w:t>
       </w:r>
@@ -3296,7 +3296,7 @@
           <w:numId w:val="1"/>
         </w:numPr>
       </w:pPr>
-      <w:bookmarkStart w:id="10" w:name="_Toc467769703"/>
+      <w:bookmarkStart w:id="10" w:name="_Toc473535264"/>
       <w:r>
         <w:t xml:space="preserve">Architettura </w:t>
       </w:r>
@@ -3352,7 +3352,7 @@
       </w:pPr>
       <w:bookmarkStart w:id="11" w:name="_Toc464740090"/>
       <w:bookmarkStart w:id="12" w:name="_Toc464743063"/>
-      <w:bookmarkStart w:id="13" w:name="_Toc467769704"/>
+      <w:bookmarkStart w:id="13" w:name="_Toc473535265"/>
       <w:r>
         <w:t xml:space="preserve">Architettura </w:t>
       </w:r>
@@ -3372,7 +3372,7 @@
       <w:pPr>
         <w:pStyle w:val="Titolo2"/>
       </w:pPr>
-      <w:bookmarkStart w:id="14" w:name="_Toc467769705"/>
+      <w:bookmarkStart w:id="14" w:name="_Toc473535266"/>
       <w:r>
         <w:t>Panoramica</w:t>
       </w:r>
@@ -3638,7 +3638,7 @@
       <w:pPr>
         <w:pStyle w:val="Titolo2"/>
       </w:pPr>
-      <w:bookmarkStart w:id="15" w:name="_Toc467769706"/>
+      <w:bookmarkStart w:id="15" w:name="_Toc473535267"/>
       <w:r>
         <w:t>Decomposizione In Sottosi</w:t>
       </w:r>
@@ -4283,17 +4283,80 @@
         <w:ind w:left="590"/>
       </w:pPr>
     </w:p>
-    <w:p>
-      <w:pPr>
-        <w:ind w:left="590"/>
-      </w:pPr>
-    </w:p>
-    <w:p>
-      <w:pPr>
-        <w:ind w:left="590"/>
-      </w:pPr>
-    </w:p>
-    <w:p>
+    <w:p/>
+    <w:p>
+      <w:r>
+        <w:rPr>
+          <w:noProof/>
+          <w:lang w:eastAsia="it-IT"/>
+        </w:rPr>
+        <w:drawing>
+          <wp:inline distT="0" distB="0" distL="0" distR="0">
+            <wp:extent cx="6115050" cy="8229600"/>
+            <wp:effectExtent l="19050" t="0" r="0" b="0"/>
+            <wp:docPr id="6" name="Immagine 6" descr="sottoSistemaGenerale"/>
+            <wp:cNvGraphicFramePr>
+              <a:graphicFrameLocks xmlns:a="http://schemas.openxmlformats.org/drawingml/2006/main" noChangeAspect="1"/>
+            </wp:cNvGraphicFramePr>
+            <a:graphic xmlns:a="http://schemas.openxmlformats.org/drawingml/2006/main">
+              <a:graphicData uri="http://schemas.openxmlformats.org/drawingml/2006/picture">
+                <pic:pic xmlns:pic="http://schemas.openxmlformats.org/drawingml/2006/picture">
+                  <pic:nvPicPr>
+                    <pic:cNvPr id="0" name="Picture 6" descr="sottoSistemaGenerale"/>
+                    <pic:cNvPicPr>
+                      <a:picLocks noChangeAspect="1" noChangeArrowheads="1"/>
+                    </pic:cNvPicPr>
+                  </pic:nvPicPr>
+                  <pic:blipFill>
+                    <a:blip r:embed="rId12" cstate="print"/>
+                    <a:srcRect/>
+                    <a:stretch>
+                      <a:fillRect/>
+                    </a:stretch>
+                  </pic:blipFill>
+                  <pic:spPr bwMode="auto">
+                    <a:xfrm>
+                      <a:off x="0" y="0"/>
+                      <a:ext cx="6115050" cy="8229600"/>
+                    </a:xfrm>
+                    <a:prstGeom prst="rect">
+                      <a:avLst/>
+                    </a:prstGeom>
+                    <a:noFill/>
+                    <a:ln w="9525">
+                      <a:noFill/>
+                      <a:miter lim="800000"/>
+                      <a:headEnd/>
+                      <a:tailEnd/>
+                    </a:ln>
+                  </pic:spPr>
+                </pic:pic>
+              </a:graphicData>
+            </a:graphic>
+          </wp:inline>
+        </w:drawing>
+      </w:r>
+    </w:p>
+    <w:p/>
+    <w:p/>
+    <w:p/>
+    <w:p/>
+    <w:p/>
+    <w:p>
+      <w:r>
+        <w:t xml:space="preserve">Di seguito vengono specificate </w:t>
+      </w:r>
+      <w:r>
+        <w:t>per ogni modulo le componenti di</w:t>
+      </w:r>
+      <w:r>
+        <w:t xml:space="preserve"> cui è formato:</w:t>
+      </w:r>
+    </w:p>
+    <w:p>
+      <w:pPr>
+        <w:jc w:val="center"/>
+      </w:pPr>
       <w:r>
         <w:pict>
           <v:shapetype id="_x0000_t75" coordsize="21600,21600" o:spt="75" o:preferrelative="t" path="m@4@5l@4@11@9@11@9@5xe" filled="f" stroked="f">
@@ -4315,36 +4378,7 @@
             <v:path o:extrusionok="f" gradientshapeok="t" o:connecttype="rect"/>
             <o:lock v:ext="edit" aspectratio="t"/>
           </v:shapetype>
-          <v:shape id="_x0000_i1025" type="#_x0000_t75" style="width:481.5pt;height:463.5pt">
-            <v:imagedata r:id="rId12" o:title="sottoSistemaGenerale"/>
-          </v:shape>
-        </w:pict>
-      </w:r>
-    </w:p>
-    <w:p/>
-    <w:p/>
-    <w:p/>
-    <w:p/>
-    <w:p/>
-    <w:p>
-      <w:r>
-        <w:t xml:space="preserve">Di seguito vengono specificate </w:t>
-      </w:r>
-      <w:r>
-        <w:t>per ogni modulo le componenti di</w:t>
-      </w:r>
-      <w:r>
-        <w:t xml:space="preserve"> cui è formato:</w:t>
-      </w:r>
-    </w:p>
-    <w:p>
-      <w:pPr>
-        <w:jc w:val="center"/>
-      </w:pPr>
-      <w:r>
-        <w:lastRenderedPageBreak/>
-        <w:pict>
-          <v:shape id="_x0000_i1026" type="#_x0000_t75" style="width:481.5pt;height:172pt">
+          <v:shape id="_x0000_i1025" type="#_x0000_t75" style="width:481.5pt;height:172pt">
             <v:imagedata r:id="rId13" o:title="sottosistema Gestore"/>
           </v:shape>
         </w:pict>
@@ -4368,7 +4402,7 @@
       </w:pPr>
       <w:r>
         <w:pict>
-          <v:shape id="_x0000_i1027" type="#_x0000_t75" style="width:453pt;height:191pt">
+          <v:shape id="_x0000_i1026" type="#_x0000_t75" style="width:453pt;height:191pt">
             <v:imagedata r:id="rId14" o:title="SottoSistemaGestioneInventario"/>
           </v:shape>
         </w:pict>
@@ -4410,8 +4444,9 @@
         <w:jc w:val="center"/>
       </w:pPr>
       <w:r>
+        <w:lastRenderedPageBreak/>
         <w:pict>
-          <v:shape id="_x0000_i1028" type="#_x0000_t75" style="width:481.5pt;height:156pt">
+          <v:shape id="_x0000_i1027" type="#_x0000_t75" style="width:481.5pt;height:156pt">
             <v:imagedata r:id="rId15" o:title="SottoSistemaGestioneOrdine"/>
           </v:shape>
         </w:pict>
@@ -4421,9 +4456,8 @@
       <w:pPr>
         <w:pStyle w:val="Titolo2"/>
       </w:pPr>
-      <w:bookmarkStart w:id="16" w:name="_Toc467769707"/>
-      <w:r>
-        <w:lastRenderedPageBreak/>
+      <w:bookmarkStart w:id="16" w:name="_Toc473535268"/>
+      <w:r>
         <w:t xml:space="preserve">Hardware/Software </w:t>
       </w:r>
       <w:proofErr w:type="spellStart"/>
@@ -4532,7 +4566,7 @@
           <w:rFonts w:eastAsiaTheme="minorHAnsi"/>
           <w:kern w:val="0"/>
         </w:rPr>
-        <w:t>: HTTP Memorizzazione</w:t>
+        <w:t xml:space="preserve">: HTTP </w:t>
       </w:r>
     </w:p>
     <w:p>
@@ -4553,137 +4587,152 @@
           <w:b/>
           <w:kern w:val="0"/>
         </w:rPr>
-        <w:t>Dati</w:t>
+        <w:t>Memorizzazione</w:t>
       </w:r>
       <w:r>
         <w:rPr>
           <w:rFonts w:eastAsiaTheme="minorHAnsi"/>
           <w:kern w:val="0"/>
         </w:rPr>
-        <w:t xml:space="preserve">: DMBS </w:t>
-      </w:r>
-      <w:proofErr w:type="spellStart"/>
-      <w:r>
-        <w:rPr>
-          <w:rFonts w:eastAsiaTheme="minorHAnsi"/>
-          <w:kern w:val="0"/>
-        </w:rPr>
-        <w:t>MySQL</w:t>
-      </w:r>
-      <w:proofErr w:type="spellEnd"/>
-      <w:r>
-        <w:rPr>
-          <w:rFonts w:eastAsiaTheme="minorHAnsi"/>
-          <w:kern w:val="0"/>
-        </w:rPr>
         <w:t xml:space="preserve"> </w:t>
       </w:r>
-      <w:proofErr w:type="spellStart"/>
-      <w:r>
-        <w:rPr>
-          <w:rFonts w:eastAsiaTheme="minorHAnsi"/>
-          <w:kern w:val="0"/>
-        </w:rPr>
-        <w:t>WebServer</w:t>
-      </w:r>
-      <w:proofErr w:type="spellEnd"/>
-      <w:r>
-        <w:rPr>
-          <w:rFonts w:eastAsiaTheme="minorHAnsi"/>
-          <w:kern w:val="0"/>
-        </w:rPr>
-        <w:t>: Apache</w:t>
-      </w:r>
-    </w:p>
-    <w:p>
-      <w:pPr>
-        <w:rPr>
-          <w:rFonts w:eastAsiaTheme="minorHAnsi"/>
-          <w:kern w:val="0"/>
-        </w:rPr>
-      </w:pPr>
       <w:r>
         <w:rPr>
           <w:rFonts w:eastAsiaTheme="minorHAnsi"/>
           <w:b/>
           <w:kern w:val="0"/>
         </w:rPr>
-        <w:t>Linguaggi di programmazione utilizzati</w:t>
+        <w:t>Dati</w:t>
       </w:r>
       <w:r>
         <w:rPr>
           <w:rFonts w:eastAsiaTheme="minorHAnsi"/>
           <w:kern w:val="0"/>
         </w:rPr>
-        <w:t xml:space="preserve">: </w:t>
-      </w:r>
+        <w:t xml:space="preserve">: DMBS </w:t>
+      </w:r>
+      <w:proofErr w:type="spellStart"/>
       <w:r>
         <w:rPr>
           <w:rFonts w:eastAsiaTheme="minorHAnsi"/>
           <w:kern w:val="0"/>
         </w:rPr>
-        <w:t>Html, CSS ,</w:t>
-      </w:r>
+        <w:t>MySQL</w:t>
+      </w:r>
+      <w:proofErr w:type="spellEnd"/>
       <w:r>
         <w:rPr>
           <w:rFonts w:eastAsiaTheme="minorHAnsi"/>
           <w:kern w:val="0"/>
         </w:rPr>
-        <w:t xml:space="preserve"> Javascript</w:t>
-      </w:r>
+        <w:t xml:space="preserve"> </w:t>
+      </w:r>
+      <w:proofErr w:type="spellStart"/>
       <w:r>
         <w:rPr>
           <w:rFonts w:eastAsiaTheme="minorHAnsi"/>
           <w:kern w:val="0"/>
         </w:rPr>
-        <w:t xml:space="preserve">, </w:t>
-      </w:r>
-      <w:proofErr w:type="spellStart"/>
+        <w:t>WebServer</w:t>
+      </w:r>
+      <w:proofErr w:type="spellEnd"/>
       <w:r>
         <w:rPr>
           <w:rFonts w:eastAsiaTheme="minorHAnsi"/>
           <w:kern w:val="0"/>
         </w:rPr>
-        <w:t>Servlet</w:t>
-      </w:r>
-      <w:proofErr w:type="spellEnd"/>
-      <w:r>
+        <w:t>: Apache</w:t>
+      </w:r>
+    </w:p>
+    <w:p>
+      <w:pPr>
         <w:rPr>
           <w:rFonts w:eastAsiaTheme="minorHAnsi"/>
           <w:kern w:val="0"/>
         </w:rPr>
-        <w:t xml:space="preserve"> e JSP.</w:t>
-      </w:r>
-    </w:p>
-    <w:p>
-      <w:pPr>
+      </w:pPr>
+      <w:r>
+        <w:rPr>
+          <w:rFonts w:eastAsiaTheme="minorHAnsi"/>
+          <w:b/>
+          <w:kern w:val="0"/>
+        </w:rPr>
+        <w:t>Linguaggi di programmazione utilizzati</w:t>
+      </w:r>
+      <w:r>
         <w:rPr>
           <w:rFonts w:eastAsiaTheme="minorHAnsi"/>
           <w:kern w:val="0"/>
         </w:rPr>
-      </w:pPr>
-    </w:p>
-    <w:p>
-      <w:pPr>
+        <w:t xml:space="preserve">: </w:t>
+      </w:r>
+      <w:r>
         <w:rPr>
           <w:rFonts w:eastAsiaTheme="minorHAnsi"/>
           <w:kern w:val="0"/>
         </w:rPr>
-      </w:pPr>
-    </w:p>
-    <w:p>
-      <w:pPr>
+        <w:t>Html, CSS ,</w:t>
+      </w:r>
+      <w:r>
         <w:rPr>
           <w:rFonts w:eastAsiaTheme="minorHAnsi"/>
           <w:kern w:val="0"/>
         </w:rPr>
+        <w:t xml:space="preserve"> Javascript</w:t>
+      </w:r>
+      <w:r>
+        <w:rPr>
+          <w:rFonts w:eastAsiaTheme="minorHAnsi"/>
+          <w:kern w:val="0"/>
+        </w:rPr>
+        <w:t xml:space="preserve">, </w:t>
+      </w:r>
+      <w:proofErr w:type="spellStart"/>
+      <w:r>
+        <w:rPr>
+          <w:rFonts w:eastAsiaTheme="minorHAnsi"/>
+          <w:kern w:val="0"/>
+        </w:rPr>
+        <w:t>Servlet</w:t>
+      </w:r>
+      <w:proofErr w:type="spellEnd"/>
+      <w:r>
+        <w:rPr>
+          <w:rFonts w:eastAsiaTheme="minorHAnsi"/>
+          <w:kern w:val="0"/>
+        </w:rPr>
+        <w:t xml:space="preserve"> e JSP.</w:t>
+      </w:r>
+    </w:p>
+    <w:p>
+      <w:pPr>
+        <w:rPr>
+          <w:rFonts w:eastAsiaTheme="minorHAnsi"/>
+          <w:kern w:val="0"/>
+        </w:rPr>
+      </w:pPr>
+    </w:p>
+    <w:p>
+      <w:pPr>
+        <w:rPr>
+          <w:rFonts w:eastAsiaTheme="minorHAnsi"/>
+          <w:kern w:val="0"/>
+        </w:rPr>
+      </w:pPr>
+    </w:p>
+    <w:p>
+      <w:pPr>
+        <w:rPr>
+          <w:rFonts w:eastAsiaTheme="minorHAnsi"/>
+          <w:kern w:val="0"/>
+        </w:rPr>
       </w:pPr>
     </w:p>
     <w:p>
       <w:pPr>
         <w:pStyle w:val="Titolo2"/>
       </w:pPr>
-      <w:bookmarkStart w:id="17" w:name="_Toc467769708"/>
+      <w:bookmarkStart w:id="17" w:name="_Toc473535269"/>
       <w:r>
         <w:t>Gestione Dei Dati persistenti</w:t>
       </w:r>
@@ -4853,7 +4902,7 @@
       <w:pPr>
         <w:pStyle w:val="Titolo2"/>
       </w:pPr>
-      <w:bookmarkStart w:id="18" w:name="_Toc467769709"/>
+      <w:bookmarkStart w:id="18" w:name="_Toc473535270"/>
       <w:r>
         <w:rPr>
           <w:noProof/>
@@ -4905,7 +4954,7 @@
       <w:pPr>
         <w:pStyle w:val="Titolo2"/>
       </w:pPr>
-      <w:bookmarkStart w:id="19" w:name="_Toc467769710"/>
+      <w:bookmarkStart w:id="19" w:name="_Toc473535271"/>
       <w:proofErr w:type="spellStart"/>
       <w:r>
         <w:t>Boundary</w:t>
@@ -4978,11 +5027,6 @@
         <w:t xml:space="preserve">Nel caso in cui si verifichi un crash del sistema i dati non andranno persi poiché gestiti dal DBMS. Se si verificano problemi Hardware i dati andranno persi. Eventuali perdite possono essere prevenute da backup che avvengono periodicamente. </w:t>
       </w:r>
     </w:p>
-    <w:p/>
-    <w:p/>
-    <w:p/>
-    <w:p/>
-    <w:p/>
     <w:p>
       <w:pPr>
         <w:pStyle w:val="Paragrafoelenco"/>
@@ -5333,7 +5377,7 @@
               <w:noProof/>
               <w:sz w:val="20"/>
             </w:rPr>
-            <w:t>3</w:t>
+            <w:t>9</w:t>
           </w:r>
           <w:r>
             <w:rPr>
@@ -8381,7 +8425,7 @@
 </file>
 
 <file path=customXml/itemProps1.xml><?xml version="1.0" encoding="utf-8"?>
-<ds:datastoreItem xmlns:ds="http://schemas.openxmlformats.org/officeDocument/2006/customXml" ds:itemID="{81947C3A-4DF2-40F7-B85C-BECF1B38F0B4}">
+<ds:datastoreItem xmlns:ds="http://schemas.openxmlformats.org/officeDocument/2006/customXml" ds:itemID="{9B63D3B4-6887-410D-AC5C-E2372D36A604}">
   <ds:schemaRefs>
     <ds:schemaRef ds:uri="http://schemas.openxmlformats.org/officeDocument/2006/bibliography"/>
   </ds:schemaRefs>

</xml_diff>